<commit_message>
Ciara Updated HTML5 Validation
</commit_message>
<xml_diff>
--- a/Report and supplemental material/Ciara_HTML5Validation.docx
+++ b/Report and supplemental material/Ciara_HTML5Validation.docx
@@ -7,18 +7,10 @@
         <w:jc w:val="center"/>
       </w:pPr>
       <w:r>
-        <w:t xml:space="preserve">HTML5 Validation (Used: </w:t>
-      </w:r>
-      <w:hyperlink r:id="rId4" w:history="1">
-        <w:r>
-          <w:rPr>
-            <w:rStyle w:val="Hyperlink"/>
-          </w:rPr>
-          <w:t>https://en.rakko.tools/tools/58/</w:t>
-        </w:r>
-      </w:hyperlink>
-      <w:r>
-        <w:t>)</w:t>
+        <w:t>Ciara O’ Malley – Contact Page</w:t>
+      </w:r>
+      <w:r>
+        <w:t xml:space="preserve"> </w:t>
       </w:r>
     </w:p>
     <w:p>
@@ -26,22 +18,36 @@
         <w:jc w:val="center"/>
       </w:pPr>
       <w:r>
-        <w:t>Ciara O’ Malley – Contact Page</w:t>
-      </w:r>
-      <w:r>
-        <w:br/>
+        <w:t>HTML Checker W3</w:t>
       </w:r>
     </w:p>
     <w:p>
+      <w:r>
+        <w:t xml:space="preserve">Before </w:t>
+      </w:r>
+      <w:r>
+        <w:t>C</w:t>
+      </w:r>
+      <w:r>
+        <w:t>orrections</w:t>
+      </w:r>
+      <w:r>
+        <w:t>:</w:t>
+      </w:r>
+    </w:p>
+    <w:p>
+      <w:pPr>
+        <w:jc w:val="center"/>
+      </w:pPr>
       <w:r>
         <w:rPr>
           <w:noProof/>
         </w:rPr>
         <w:drawing>
-          <wp:inline distT="0" distB="0" distL="0" distR="0" wp14:anchorId="400ECE0D" wp14:editId="1D0B0106">
-            <wp:extent cx="5729605" cy="3634740"/>
-            <wp:effectExtent l="0" t="0" r="0" b="0"/>
-            <wp:docPr id="1" name="Picture 1" descr="Graphical user interface, application&#10;&#10;Description automatically generated"/>
+          <wp:inline distT="0" distB="0" distL="0" distR="0" wp14:anchorId="78FD1262" wp14:editId="392821B2">
+            <wp:extent cx="5731510" cy="3727450"/>
+            <wp:effectExtent l="0" t="0" r="0" b="6350"/>
+            <wp:docPr id="5" name="Picture 5" descr="Graphical user interface, text, application, email&#10;&#10;Description automatically generated"/>
             <wp:cNvGraphicFramePr>
               <a:graphicFrameLocks xmlns:a="http://schemas.openxmlformats.org/drawingml/2006/main" noChangeAspect="1"/>
             </wp:cNvGraphicFramePr>
@@ -49,66 +55,11 @@
               <a:graphicData uri="http://schemas.openxmlformats.org/drawingml/2006/picture">
                 <pic:pic xmlns:pic="http://schemas.openxmlformats.org/drawingml/2006/picture">
                   <pic:nvPicPr>
-                    <pic:cNvPr id="0" name="Picture 2" descr="Graphical user interface, application&#10;&#10;Description automatically generated"/>
-                    <pic:cNvPicPr>
-                      <a:picLocks noChangeAspect="1" noChangeArrowheads="1"/>
-                    </pic:cNvPicPr>
-                  </pic:nvPicPr>
-                  <pic:blipFill>
-                    <a:blip r:embed="rId5" cstate="print">
-                      <a:extLst>
-                        <a:ext uri="{28A0092B-C50C-407E-A947-70E740481C1C}">
-                          <a14:useLocalDpi xmlns:a14="http://schemas.microsoft.com/office/drawing/2010/main" val="0"/>
-                        </a:ext>
-                      </a:extLst>
-                    </a:blip>
-                    <a:srcRect/>
-                    <a:stretch>
-                      <a:fillRect/>
-                    </a:stretch>
-                  </pic:blipFill>
-                  <pic:spPr bwMode="auto">
-                    <a:xfrm>
-                      <a:off x="0" y="0"/>
-                      <a:ext cx="5729605" cy="3634740"/>
-                    </a:xfrm>
-                    <a:prstGeom prst="rect">
-                      <a:avLst/>
-                    </a:prstGeom>
-                    <a:noFill/>
-                    <a:ln>
-                      <a:noFill/>
-                    </a:ln>
-                  </pic:spPr>
-                </pic:pic>
-              </a:graphicData>
-            </a:graphic>
-          </wp:inline>
-        </w:drawing>
-      </w:r>
-    </w:p>
-    <w:p>
-      <w:r>
-        <w:rPr>
-          <w:noProof/>
-        </w:rPr>
-        <w:drawing>
-          <wp:inline distT="0" distB="0" distL="0" distR="0" wp14:anchorId="70F867E1" wp14:editId="7CFDE29D">
-            <wp:extent cx="5731510" cy="3672205"/>
-            <wp:effectExtent l="0" t="0" r="0" b="0"/>
-            <wp:docPr id="2" name="Picture 2" descr="Graphical user interface, text, application, email&#10;&#10;Description automatically generated"/>
-            <wp:cNvGraphicFramePr>
-              <a:graphicFrameLocks xmlns:a="http://schemas.openxmlformats.org/drawingml/2006/main" noChangeAspect="1"/>
-            </wp:cNvGraphicFramePr>
-            <a:graphic xmlns:a="http://schemas.openxmlformats.org/drawingml/2006/main">
-              <a:graphicData uri="http://schemas.openxmlformats.org/drawingml/2006/picture">
-                <pic:pic xmlns:pic="http://schemas.openxmlformats.org/drawingml/2006/picture">
-                  <pic:nvPicPr>
-                    <pic:cNvPr id="2" name="Picture 2" descr="Graphical user interface, text, application, email&#10;&#10;Description automatically generated"/>
+                    <pic:cNvPr id="5" name="Picture 5" descr="Graphical user interface, text, application, email&#10;&#10;Description automatically generated"/>
                     <pic:cNvPicPr/>
                   </pic:nvPicPr>
                   <pic:blipFill>
-                    <a:blip r:embed="rId6" cstate="print">
+                    <a:blip r:embed="rId4" cstate="print">
                       <a:extLst>
                         <a:ext uri="{28A0092B-C50C-407E-A947-70E740481C1C}">
                           <a14:useLocalDpi xmlns:a14="http://schemas.microsoft.com/office/drawing/2010/main" val="0"/>
@@ -122,7 +73,7 @@
                   <pic:spPr>
                     <a:xfrm>
                       <a:off x="0" y="0"/>
-                      <a:ext cx="5731510" cy="3672205"/>
+                      <a:ext cx="5731510" cy="3727450"/>
                     </a:xfrm>
                     <a:prstGeom prst="rect">
                       <a:avLst/>
@@ -135,6 +86,60 @@
         </w:drawing>
       </w:r>
     </w:p>
+    <w:p>
+      <w:r>
+        <w:t>After Corrections:</w:t>
+      </w:r>
+    </w:p>
+    <w:p>
+      <w:r>
+        <w:rPr>
+          <w:noProof/>
+        </w:rPr>
+        <w:drawing>
+          <wp:inline distT="0" distB="0" distL="0" distR="0" wp14:anchorId="05C547C1" wp14:editId="4AE315C9">
+            <wp:extent cx="5731510" cy="3462020"/>
+            <wp:effectExtent l="0" t="0" r="0" b="5080"/>
+            <wp:docPr id="3" name="Picture 3" descr="Graphical user interface, text, application, email&#10;&#10;Description automatically generated"/>
+            <wp:cNvGraphicFramePr>
+              <a:graphicFrameLocks xmlns:a="http://schemas.openxmlformats.org/drawingml/2006/main" noChangeAspect="1"/>
+            </wp:cNvGraphicFramePr>
+            <a:graphic xmlns:a="http://schemas.openxmlformats.org/drawingml/2006/main">
+              <a:graphicData uri="http://schemas.openxmlformats.org/drawingml/2006/picture">
+                <pic:pic xmlns:pic="http://schemas.openxmlformats.org/drawingml/2006/picture">
+                  <pic:nvPicPr>
+                    <pic:cNvPr id="3" name="Picture 3" descr="Graphical user interface, text, application, email&#10;&#10;Description automatically generated"/>
+                    <pic:cNvPicPr/>
+                  </pic:nvPicPr>
+                  <pic:blipFill>
+                    <a:blip r:embed="rId5" cstate="print">
+                      <a:extLst>
+                        <a:ext uri="{28A0092B-C50C-407E-A947-70E740481C1C}">
+                          <a14:useLocalDpi xmlns:a14="http://schemas.microsoft.com/office/drawing/2010/main" val="0"/>
+                        </a:ext>
+                      </a:extLst>
+                    </a:blip>
+                    <a:stretch>
+                      <a:fillRect/>
+                    </a:stretch>
+                  </pic:blipFill>
+                  <pic:spPr>
+                    <a:xfrm>
+                      <a:off x="0" y="0"/>
+                      <a:ext cx="5731510" cy="3462020"/>
+                    </a:xfrm>
+                    <a:prstGeom prst="rect">
+                      <a:avLst/>
+                    </a:prstGeom>
+                  </pic:spPr>
+                </pic:pic>
+              </a:graphicData>
+            </a:graphic>
+          </wp:inline>
+        </w:drawing>
+      </w:r>
+    </w:p>
+    <w:p/>
     <w:sectPr>
       <w:pgSz w:w="11906" w:h="16838"/>
       <w:pgMar w:top="1440" w:right="1440" w:bottom="1440" w:left="1440" w:header="708" w:footer="708" w:gutter="0"/>

</xml_diff>